<commit_message>
Add covid changes to leagues
</commit_message>
<xml_diff>
--- a/ATC-2021-Membership.docx
+++ b/ATC-2021-Membership.docx
@@ -638,16 +638,26 @@
           <w:b w:val="0"/>
           <w:sz w:val="24"/>
         </w:rPr>
-        <w:t xml:space="preserve">New ( </w:t>
-      </w:r>
+        <w:t xml:space="preserve">New </w:t>
+      </w:r>
+      <w:proofErr w:type="gramStart"/>
       <w:r>
         <w:rPr>
           <w:rFonts w:ascii="Arial" w:hAnsi="Arial" w:cs="Arial"/>
           <w:b w:val="0"/>
           <w:sz w:val="24"/>
         </w:rPr>
+        <w:t xml:space="preserve">( </w:t>
+      </w:r>
+      <w:r>
+        <w:rPr>
+          <w:rFonts w:ascii="Arial" w:hAnsi="Arial" w:cs="Arial"/>
+          <w:b w:val="0"/>
+          <w:sz w:val="24"/>
+        </w:rPr>
         <w:t xml:space="preserve"> </w:t>
       </w:r>
+      <w:proofErr w:type="gramEnd"/>
       <w:r>
         <w:rPr>
           <w:rFonts w:ascii="Arial" w:hAnsi="Arial" w:cs="Arial"/>
@@ -875,6 +885,7 @@
         </w:rPr>
         <w:t xml:space="preserve"> </w:t>
       </w:r>
+      <w:proofErr w:type="gramStart"/>
       <w:r>
         <w:rPr>
           <w:rFonts w:ascii="Arial" w:hAnsi="Arial" w:cs="Arial"/>
@@ -891,7 +902,17 @@
           <w:sz w:val="20"/>
           <w:szCs w:val="20"/>
         </w:rPr>
-        <w:t xml:space="preserve">  </w:t>
+        <w:t xml:space="preserve"> </w:t>
+      </w:r>
+      <w:proofErr w:type="gramEnd"/>
+      <w:r>
+        <w:rPr>
+          <w:rFonts w:ascii="Arial" w:hAnsi="Arial" w:cs="Arial"/>
+          <w:bCs/>
+          <w:sz w:val="20"/>
+          <w:szCs w:val="20"/>
+        </w:rPr>
+        <w:t xml:space="preserve"> </w:t>
       </w:r>
       <w:r>
         <w:rPr>
@@ -2006,6 +2027,15 @@
                 <w:szCs w:val="20"/>
               </w:rPr>
             </w:pPr>
+            <w:r>
+              <w:rPr>
+                <w:rFonts w:ascii="Arial" w:hAnsi="Arial" w:cs="Arial"/>
+                <w:color w:val="000000"/>
+                <w:sz w:val="20"/>
+                <w:szCs w:val="20"/>
+              </w:rPr>
+              <w:t>cancelled</w:t>
+            </w:r>
           </w:p>
         </w:tc>
         <w:tc>
@@ -2268,6 +2298,15 @@
                 <w:szCs w:val="20"/>
               </w:rPr>
             </w:pPr>
+            <w:r>
+              <w:rPr>
+                <w:rFonts w:ascii="Arial" w:hAnsi="Arial" w:cs="Arial"/>
+                <w:color w:val="000000"/>
+                <w:sz w:val="20"/>
+                <w:szCs w:val="20"/>
+              </w:rPr>
+              <w:t>cancelled</w:t>
+            </w:r>
           </w:p>
         </w:tc>
         <w:tc>
@@ -2300,6 +2339,15 @@
                 <w:szCs w:val="20"/>
               </w:rPr>
             </w:pPr>
+            <w:r>
+              <w:rPr>
+                <w:rFonts w:ascii="Arial" w:hAnsi="Arial" w:cs="Arial"/>
+                <w:color w:val="000000"/>
+                <w:sz w:val="20"/>
+                <w:szCs w:val="20"/>
+              </w:rPr>
+              <w:t>cancelled</w:t>
+            </w:r>
           </w:p>
         </w:tc>
       </w:tr>
@@ -2798,7 +2846,25 @@
           <w:sz w:val="16"/>
           <w:szCs w:val="16"/>
         </w:rPr>
-        <w:t xml:space="preserve"> Amberlea Tennis Club, its members, </w:t>
+        <w:t xml:space="preserve"> </w:t>
+      </w:r>
+      <w:proofErr w:type="spellStart"/>
+      <w:r>
+        <w:rPr>
+          <w:rFonts w:ascii="Arial" w:hAnsi="Arial" w:cs="Arial"/>
+          <w:sz w:val="16"/>
+          <w:szCs w:val="16"/>
+        </w:rPr>
+        <w:t>Amberlea</w:t>
+      </w:r>
+      <w:proofErr w:type="spellEnd"/>
+      <w:r>
+        <w:rPr>
+          <w:rFonts w:ascii="Arial" w:hAnsi="Arial" w:cs="Arial"/>
+          <w:sz w:val="16"/>
+          <w:szCs w:val="16"/>
+        </w:rPr>
+        <w:t xml:space="preserve"> Tennis Club, its members, </w:t>
       </w:r>
       <w:r>
         <w:rPr>
@@ -2978,6 +3044,7 @@
           <w:szCs w:val="20"/>
         </w:rPr>
       </w:pPr>
+      <w:proofErr w:type="gramStart"/>
       <w:r>
         <w:rPr>
           <w:rFonts w:ascii="Arial" w:hAnsi="Arial" w:cs="Arial"/>
@@ -2990,7 +3057,15 @@
           <w:rFonts w:ascii="Arial" w:hAnsi="Arial" w:cs="Arial"/>
           <w:sz w:val="18"/>
         </w:rPr>
-        <w:t>________________________</w:t>
+        <w:t>_</w:t>
+      </w:r>
+      <w:proofErr w:type="gramEnd"/>
+      <w:r>
+        <w:rPr>
+          <w:rFonts w:ascii="Arial" w:hAnsi="Arial" w:cs="Arial"/>
+          <w:sz w:val="18"/>
+        </w:rPr>
+        <w:t>_______________________</w:t>
       </w:r>
       <w:r>
         <w:rPr>
@@ -3294,7 +3369,29 @@
           <w:sz w:val="28"/>
           <w:szCs w:val="28"/>
         </w:rPr>
-        <w:t xml:space="preserve"> payable to “Amberlea Tennis Club</w:t>
+        <w:t xml:space="preserve"> payable to “</w:t>
+      </w:r>
+      <w:proofErr w:type="spellStart"/>
+      <w:r>
+        <w:rPr>
+          <w:rFonts w:ascii="Arial" w:hAnsi="Arial" w:cs="Arial"/>
+          <w:b/>
+          <w:i/>
+          <w:sz w:val="28"/>
+          <w:szCs w:val="28"/>
+        </w:rPr>
+        <w:t>Amberlea</w:t>
+      </w:r>
+      <w:proofErr w:type="spellEnd"/>
+      <w:r>
+        <w:rPr>
+          <w:rFonts w:ascii="Arial" w:hAnsi="Arial" w:cs="Arial"/>
+          <w:b/>
+          <w:i/>
+          <w:sz w:val="28"/>
+          <w:szCs w:val="28"/>
+        </w:rPr>
+        <w:t xml:space="preserve"> Tennis Club</w:t>
       </w:r>
       <w:r>
         <w:rPr>
@@ -4021,6 +4118,7 @@
               </w:rPr>
               <w:t>*</w:t>
             </w:r>
+            <w:proofErr w:type="gramStart"/>
             <w:r>
               <w:rPr>
                 <w:rFonts w:ascii="Arial" w:hAnsi="Arial" w:cs="Arial"/>
@@ -4045,6 +4143,7 @@
               </w:rPr>
               <w:t>B</w:t>
             </w:r>
+            <w:proofErr w:type="gramEnd"/>
             <w:r>
               <w:rPr>
                 <w:rFonts w:ascii="Arial" w:hAnsi="Arial" w:cs="Arial"/>
@@ -4105,6 +4204,14 @@
                 <w:szCs w:val="20"/>
               </w:rPr>
             </w:pPr>
+            <w:r>
+              <w:rPr>
+                <w:rFonts w:ascii="Arial" w:hAnsi="Arial" w:cs="Arial"/>
+                <w:sz w:val="20"/>
+                <w:szCs w:val="20"/>
+              </w:rPr>
+              <w:t>cancelled</w:t>
+            </w:r>
           </w:p>
         </w:tc>
       </w:tr>
@@ -4129,6 +4236,7 @@
               </w:rPr>
               <w:t>*</w:t>
             </w:r>
+            <w:proofErr w:type="gramStart"/>
             <w:r>
               <w:rPr>
                 <w:rFonts w:ascii="Arial" w:hAnsi="Arial" w:cs="Arial"/>
@@ -4153,6 +4261,7 @@
               </w:rPr>
               <w:t>C</w:t>
             </w:r>
+            <w:proofErr w:type="gramEnd"/>
             <w:r>
               <w:rPr>
                 <w:rFonts w:ascii="Arial" w:hAnsi="Arial" w:cs="Arial"/>
@@ -4213,6 +4322,14 @@
                 <w:szCs w:val="20"/>
               </w:rPr>
             </w:pPr>
+            <w:r>
+              <w:rPr>
+                <w:rFonts w:ascii="Arial" w:hAnsi="Arial" w:cs="Arial"/>
+                <w:sz w:val="20"/>
+                <w:szCs w:val="20"/>
+              </w:rPr>
+              <w:t>cancelled</w:t>
+            </w:r>
           </w:p>
         </w:tc>
       </w:tr>
@@ -4241,6 +4358,7 @@
               </w:rPr>
               <w:t>*</w:t>
             </w:r>
+            <w:proofErr w:type="gramStart"/>
             <w:r>
               <w:rPr>
                 <w:rFonts w:ascii="Arial" w:hAnsi="Arial" w:cs="Arial"/>
@@ -4255,7 +4373,16 @@
                 <w:sz w:val="20"/>
                 <w:szCs w:val="20"/>
               </w:rPr>
-              <w:t>Tuesday AM Ladies League</w:t>
+              <w:t>Tuesday</w:t>
+            </w:r>
+            <w:proofErr w:type="gramEnd"/>
+            <w:r>
+              <w:rPr>
+                <w:rFonts w:ascii="Arial" w:hAnsi="Arial" w:cs="Arial"/>
+                <w:sz w:val="20"/>
+                <w:szCs w:val="20"/>
+              </w:rPr>
+              <w:t xml:space="preserve"> AM Ladies League</w:t>
             </w:r>
           </w:p>
         </w:tc>
@@ -4309,6 +4436,14 @@
                 <w:szCs w:val="20"/>
               </w:rPr>
             </w:pPr>
+            <w:r>
+              <w:rPr>
+                <w:rFonts w:ascii="Arial" w:hAnsi="Arial" w:cs="Arial"/>
+                <w:sz w:val="20"/>
+                <w:szCs w:val="20"/>
+              </w:rPr>
+              <w:t>cancelled</w:t>
+            </w:r>
           </w:p>
         </w:tc>
       </w:tr>
@@ -4423,8 +4558,18 @@
           <w:sz w:val="22"/>
           <w:szCs w:val="22"/>
         </w:rPr>
-        <w:t xml:space="preserve"> (  )</w:t>
-      </w:r>
+        <w:t xml:space="preserve"> </w:t>
+      </w:r>
+      <w:proofErr w:type="gramStart"/>
+      <w:r>
+        <w:rPr>
+          <w:rFonts w:ascii="Arial" w:hAnsi="Arial" w:cs="Arial"/>
+          <w:sz w:val="22"/>
+          <w:szCs w:val="22"/>
+        </w:rPr>
+        <w:t>(  )</w:t>
+      </w:r>
+      <w:proofErr w:type="gramEnd"/>
       <w:r>
         <w:rPr>
           <w:rFonts w:ascii="Arial" w:hAnsi="Arial" w:cs="Arial"/>

</xml_diff>